<commit_message>
Updating Pamphlet with minor changes
</commit_message>
<xml_diff>
--- a/Pamphlet.docx
+++ b/Pamphlet.docx
@@ -105,23 +105,7 @@
           <w:rFonts w:ascii="Calibri" w:hAnsi="Calibri"/>
           <w:color w:val="000000"/>
         </w:rPr>
-        <w:t xml:space="preserve">Compare </w:t>
-      </w:r>
-      <w:proofErr w:type="spellStart"/>
-      <w:r>
-        <w:rPr>
-          <w:rFonts w:ascii="Calibri" w:hAnsi="Calibri"/>
-          <w:color w:val="000000"/>
-        </w:rPr>
-        <w:t>MapReduce</w:t>
-      </w:r>
-      <w:proofErr w:type="spellEnd"/>
-      <w:r>
-        <w:rPr>
-          <w:rFonts w:ascii="Calibri" w:hAnsi="Calibri"/>
-          <w:color w:val="000000"/>
-        </w:rPr>
-        <w:t xml:space="preserve"> to Apache Spark</w:t>
+        <w:t>Compare MapReduce to Apache Spark</w:t>
       </w:r>
     </w:p>
     <w:p>
@@ -141,17 +125,8 @@
           <w:rFonts w:ascii="Calibri" w:hAnsi="Calibri"/>
           <w:color w:val="000000"/>
         </w:rPr>
-        <w:t xml:space="preserve">Introduce the Apache Spark </w:t>
-      </w:r>
-      <w:proofErr w:type="spellStart"/>
-      <w:r>
-        <w:rPr>
-          <w:rFonts w:ascii="Calibri" w:hAnsi="Calibri"/>
-          <w:color w:val="000000"/>
-        </w:rPr>
-        <w:t>EcoSystem</w:t>
-      </w:r>
-      <w:proofErr w:type="spellEnd"/>
+        <w:t>Introduce the Apache Spark EcoSystem</w:t>
+      </w:r>
     </w:p>
     <w:p>
       <w:pPr>
@@ -312,13 +287,8 @@
         </w:numPr>
       </w:pPr>
       <w:r>
-        <w:t xml:space="preserve">Understanding of Hadoop and </w:t>
-      </w:r>
-      <w:proofErr w:type="spellStart"/>
-      <w:r>
-        <w:t>MapReduce</w:t>
-      </w:r>
-      <w:proofErr w:type="spellEnd"/>
+        <w:t>Understanding of Hadoop and MapReduce</w:t>
+      </w:r>
     </w:p>
     <w:p>
       <w:pPr>
@@ -352,11 +322,9 @@
           <w:numId w:val="1"/>
         </w:numPr>
       </w:pPr>
-      <w:proofErr w:type="spellStart"/>
       <w:r>
         <w:t>Scala</w:t>
       </w:r>
-      <w:proofErr w:type="spellEnd"/>
     </w:p>
     <w:p>
       <w:pPr>
@@ -395,10 +363,7 @@
         </w:numPr>
       </w:pPr>
       <w:r>
-        <w:t>Computer that supports Virtualization</w:t>
-      </w:r>
-      <w:r>
-        <w:t xml:space="preserve"> to allow the installation of a VM</w:t>
+        <w:t>Computer that supports Virtualization to allow the installation of a VM</w:t>
       </w:r>
     </w:p>
     <w:p>
@@ -413,7 +378,15 @@
         <w:t>Minimum of 4 GB of RAM</w:t>
       </w:r>
       <w:r>
-        <w:t xml:space="preserve"> (2GB to be allocated to a VM)</w:t>
+        <w:t xml:space="preserve"> (</w:t>
+      </w:r>
+      <w:r>
+        <w:t xml:space="preserve">Minimum of </w:t>
+      </w:r>
+      <w:bookmarkStart w:id="0" w:name="_GoBack"/>
+      <w:bookmarkEnd w:id="0"/>
+      <w:r>
+        <w:t>2GB to be allocated to a VM)</w:t>
       </w:r>
     </w:p>
     <w:p/>
@@ -444,12 +417,7 @@
         <w:t>An IDE (Integrated Developers Environment) that supports your language of choice</w:t>
       </w:r>
       <w:r>
-        <w:t xml:space="preserve"> (Optional</w:t>
-      </w:r>
-      <w:bookmarkStart w:id="0" w:name="_GoBack"/>
-      <w:bookmarkEnd w:id="0"/>
-      <w:r>
-        <w:t>)</w:t>
+        <w:t xml:space="preserve"> (Optional)</w:t>
       </w:r>
     </w:p>
     <w:p>
@@ -461,15 +429,7 @@
         </w:numPr>
       </w:pPr>
       <w:r>
-        <w:t xml:space="preserve">Installation of a Virtualization Application. </w:t>
-      </w:r>
-      <w:proofErr w:type="spellStart"/>
-      <w:r>
-        <w:t>VirtualBox</w:t>
-      </w:r>
-      <w:proofErr w:type="spellEnd"/>
-      <w:r>
-        <w:t xml:space="preserve"> is preferred.</w:t>
+        <w:t>Installation of a Virtualization Application. VirtualBox is preferred.</w:t>
       </w:r>
     </w:p>
     <w:p/>
@@ -655,19 +615,8 @@
                 <w:sz w:val="28"/>
                 <w:szCs w:val="28"/>
               </w:rPr>
-              <w:t xml:space="preserve">Apache Spark History/Background and </w:t>
+              <w:t>Apache Spark History/Background and MapReduce</w:t>
             </w:r>
-            <w:proofErr w:type="spellStart"/>
-            <w:r>
-              <w:rPr>
-                <w:rFonts w:ascii="Calibri" w:eastAsia="Times New Roman" w:hAnsi="Calibri" w:cs="Times New Roman"/>
-                <w:color w:val="000000"/>
-                <w:sz w:val="28"/>
-                <w:szCs w:val="28"/>
-              </w:rPr>
-              <w:t>MapReduce</w:t>
-            </w:r>
-            <w:proofErr w:type="spellEnd"/>
           </w:p>
         </w:tc>
       </w:tr>

</xml_diff>